<commit_message>
replacing pdf and word documents
</commit_message>
<xml_diff>
--- a/proyecto_acuario/documentation/Fase_1/Evidencias_Grupales/1.5_GuiaEstudiante_Fase 1_Definicion Proyecto APT.docx
+++ b/proyecto_acuario/documentation/Fase_1/Evidencias_Grupales/1.5_GuiaEstudiante_Fase 1_Definicion Proyecto APT.docx
@@ -234,12 +234,12 @@
                 <wp:extent cx="6580505" cy="1486535"/>
                 <wp:effectExtent b="0" l="0" r="0" t="0"/>
                 <wp:wrapNone/>
-                <wp:docPr id="48" name="image3.png"/>
+                <wp:docPr id="48" name="image2.png"/>
                 <a:graphic>
                   <a:graphicData uri="http://schemas.openxmlformats.org/drawingml/2006/picture">
                     <pic:pic>
                       <pic:nvPicPr>
-                        <pic:cNvPr id="0" name="image3.png"/>
+                        <pic:cNvPr id="0" name="image2.png"/>
                         <pic:cNvPicPr preferRelativeResize="0"/>
                       </pic:nvPicPr>
                       <pic:blipFill>
@@ -666,7 +666,7 @@
                 <w:b w:val="1"/>
                 <w:rtl w:val="0"/>
               </w:rPr>
-              <w:t xml:space="preserve">2088442-k</w:t>
+              <w:t xml:space="preserve">20.887.442-k</w:t>
             </w:r>
           </w:p>
           <w:p>
@@ -694,7 +694,7 @@
                 <w:b w:val="1"/>
                 <w:rtl w:val="0"/>
               </w:rPr>
-              <w:t xml:space="preserve">x</w:t>
+              <w:t xml:space="preserve">21.454.720-1</w:t>
             </w:r>
           </w:p>
         </w:tc>
@@ -2127,7 +2127,7 @@
                 <w:szCs w:val="20"/>
                 <w:rtl w:val="0"/>
               </w:rPr>
-              <w:t xml:space="preserve">Desarrollo de software web utilizando frameworks modernos (React, Node.js, A-Frame).</w:t>
+              <w:t xml:space="preserve">Desarrollo de software web utilizando frameworks modernos (Angular, Node.js, A-Frame).</w:t>
               <w:br w:type="textWrapping"/>
             </w:r>
           </w:p>
@@ -2369,7 +2369,7 @@
                 <w:szCs w:val="20"/>
                 <w:rtl w:val="0"/>
               </w:rPr>
-              <w:t xml:space="preserve">Trabajar con tecnologías actuales y demandadas en el mercado (React, PostgreSQL, A-Frame).</w:t>
+              <w:t xml:space="preserve">Trabajar con tecnologías actuales y demandadas en el mercado (Angular, PostgreSQL, A-Frame).</w:t>
               <w:br w:type="textWrapping"/>
             </w:r>
           </w:p>
@@ -7596,12 +7596,12 @@
           <wp:inline distB="114300" distT="114300" distL="114300" distR="114300">
             <wp:extent cx="5399730" cy="3238500"/>
             <wp:effectExtent b="0" l="0" r="0" t="0"/>
-            <wp:docPr id="50" name="image2.png"/>
+            <wp:docPr id="50" name="image3.png"/>
             <a:graphic>
               <a:graphicData uri="http://schemas.openxmlformats.org/drawingml/2006/picture">
                 <pic:pic>
                   <pic:nvPicPr>
-                    <pic:cNvPr id="0" name="image2.png"/>
+                    <pic:cNvPr id="0" name="image3.png"/>
                     <pic:cNvPicPr preferRelativeResize="0"/>
                   </pic:nvPicPr>
                   <pic:blipFill>

</xml_diff>